<commit_message>
se analisa como se va a gestionar los horarios en la base de datos
</commit_message>
<xml_diff>
--- a/parcial 1 primer analisis.docx
+++ b/parcial 1 primer analisis.docx
@@ -12,12 +12,14 @@
     <w:p>
       <w:pPr>
         <w:rPr>
+          <w:highlight w:val="yellow"/>
           <w:lang w:val="es-MX"/>
         </w:rPr>
       </w:pPr>
       <w:proofErr w:type="spellStart"/>
       <w:r>
         <w:rPr>
+          <w:highlight w:val="yellow"/>
           <w:lang w:val="es-MX"/>
         </w:rPr>
         <w:t>Arnel</w:t>
@@ -25,6 +27,7 @@
       <w:proofErr w:type="spellEnd"/>
       <w:r>
         <w:rPr>
+          <w:highlight w:val="yellow"/>
           <w:lang w:val="es-MX"/>
         </w:rPr>
         <w:t xml:space="preserve"> David bravo Tobón</w:t>
@@ -38,6 +41,7 @@
       </w:pPr>
       <w:r>
         <w:rPr>
+          <w:highlight w:val="yellow"/>
           <w:lang w:val="es-MX"/>
         </w:rPr>
         <w:t>Cc:1028024598</w:t>
@@ -687,12 +691,92 @@
           <w:lang w:val="es-MX"/>
         </w:rPr>
       </w:pPr>
-      <w:r>
-        <w:rPr>
-          <w:lang w:val="es-MX"/>
-        </w:rPr>
-        <w:t>Se  supone que el estudiante o usuario  solo estudia de 6 de la mañana a 8 de la noche</w:t>
-      </w:r>
+      <w:proofErr w:type="gramStart"/>
+      <w:r>
+        <w:rPr>
+          <w:lang w:val="es-MX"/>
+        </w:rPr>
+        <w:t>Se  supone</w:t>
+      </w:r>
+      <w:proofErr w:type="gramEnd"/>
+      <w:r>
+        <w:rPr>
+          <w:lang w:val="es-MX"/>
+        </w:rPr>
+        <w:t xml:space="preserve"> que el estudiante o usuario  solo estudia de 6 de la mañana a 8 de la noche</w:t>
+      </w:r>
+    </w:p>
+    <w:p>
+      <w:pPr>
+        <w:pStyle w:val="Prrafodelista"/>
+        <w:rPr>
+          <w:lang w:val="es-MX"/>
+        </w:rPr>
+      </w:pPr>
+    </w:p>
+    <w:p>
+      <w:pPr>
+        <w:pStyle w:val="Prrafodelista"/>
+        <w:rPr>
+          <w:lang w:val="es-MX"/>
+        </w:rPr>
+      </w:pPr>
+    </w:p>
+    <w:p>
+      <w:pPr>
+        <w:pStyle w:val="Prrafodelista"/>
+        <w:rPr>
+          <w:lang w:val="es-MX"/>
+        </w:rPr>
+      </w:pPr>
+    </w:p>
+    <w:p>
+      <w:pPr>
+        <w:pStyle w:val="Prrafodelista"/>
+        <w:rPr>
+          <w:lang w:val="es-MX"/>
+        </w:rPr>
+      </w:pPr>
+    </w:p>
+    <w:p>
+      <w:pPr>
+        <w:pStyle w:val="Prrafodelista"/>
+        <w:rPr>
+          <w:lang w:val="es-MX"/>
+        </w:rPr>
+      </w:pPr>
+    </w:p>
+    <w:p>
+      <w:pPr>
+        <w:pStyle w:val="Prrafodelista"/>
+        <w:rPr>
+          <w:lang w:val="es-MX"/>
+        </w:rPr>
+      </w:pPr>
+    </w:p>
+    <w:p>
+      <w:pPr>
+        <w:pStyle w:val="Prrafodelista"/>
+        <w:rPr>
+          <w:lang w:val="es-MX"/>
+        </w:rPr>
+      </w:pPr>
+    </w:p>
+    <w:p>
+      <w:pPr>
+        <w:pStyle w:val="Prrafodelista"/>
+        <w:rPr>
+          <w:lang w:val="es-MX"/>
+        </w:rPr>
+      </w:pPr>
+    </w:p>
+    <w:p>
+      <w:pPr>
+        <w:pStyle w:val="Prrafodelista"/>
+        <w:rPr>
+          <w:lang w:val="es-MX"/>
+        </w:rPr>
+      </w:pPr>
     </w:p>
     <w:p>
       <w:pPr>
@@ -1382,6 +1466,7 @@
         <w:rPr>
           <w:lang w:val="es-MX"/>
         </w:rPr>
+        <w:lastRenderedPageBreak/>
         <w:t xml:space="preserve">       </w:t>
       </w:r>
       <w:proofErr w:type="spellStart"/>
@@ -1501,10 +1586,819 @@
           <w:lang w:val="es-MX"/>
         </w:rPr>
       </w:pPr>
-      <w:r>
-        <w:rPr>
-          <w:lang w:val="es-MX"/>
-        </w:rPr>
+    </w:p>
+    <w:p>
+      <w:pPr>
+        <w:rPr>
+          <w:lang w:val="es-MX"/>
+        </w:rPr>
+      </w:pPr>
+      <w:r>
+        <w:rPr>
+          <w:lang w:val="es-MX"/>
+        </w:rPr>
+        <w:t xml:space="preserve">     Análisis inicial de la función gestionar horarios.</w:t>
+      </w:r>
+    </w:p>
+    <w:p>
+      <w:pPr>
+        <w:rPr>
+          <w:lang w:val="es-MX"/>
+        </w:rPr>
+      </w:pPr>
+      <w:r>
+        <w:rPr>
+          <w:lang w:val="es-MX"/>
+        </w:rPr>
+        <w:t>Yo tengo una base de datos, donde hago manipulación de archivos de texto usando matrices y arreglos dinámicos, el usuario ingresa estos datos: Código de la materia, nombre de la materia, horas de clase asistido por docente HTD, número de créditos, horas de trabajo independiente HTI.</w:t>
+      </w:r>
+    </w:p>
+    <w:p>
+      <w:pPr>
+        <w:rPr>
+          <w:lang w:val="es-MX"/>
+        </w:rPr>
+      </w:pPr>
+      <w:r>
+        <w:rPr>
+          <w:lang w:val="es-MX"/>
+        </w:rPr>
+        <w:t xml:space="preserve">El usuario ingresa una materia informática E ingresa todos los datos pedidos pero el que me interesa en este caso es el dato del horario de las materias. </w:t>
+      </w:r>
+    </w:p>
+    <w:p>
+      <w:pPr>
+        <w:rPr>
+          <w:b/>
+          <w:bCs/>
+          <w:lang w:val="es-MX"/>
+        </w:rPr>
+      </w:pPr>
+      <w:r>
+        <w:rPr>
+          <w:b/>
+          <w:bCs/>
+          <w:lang w:val="es-MX"/>
+        </w:rPr>
+        <w:t>condición</w:t>
+      </w:r>
+    </w:p>
+    <w:p>
+      <w:pPr>
+        <w:rPr>
+          <w:lang w:val="es-MX"/>
+        </w:rPr>
+      </w:pPr>
+      <w:r>
+        <w:rPr>
+          <w:lang w:val="es-MX"/>
+        </w:rPr>
+        <w:t>se supone que el estudiante solo estudia de 6 am a 6pm de lunes a viernes.</w:t>
+      </w:r>
+    </w:p>
+    <w:p>
+      <w:pPr>
+        <w:rPr>
+          <w:lang w:val="es-MX"/>
+        </w:rPr>
+      </w:pPr>
+      <w:r>
+        <w:rPr>
+          <w:lang w:val="es-MX"/>
+        </w:rPr>
+        <w:t xml:space="preserve"> ejemplo: el usuario ingresa el horario de clase con este formato L 8-10, M10-12, ingresa otra materia calculo j 2-4, V 10-12, </w:t>
+      </w:r>
+    </w:p>
+    <w:p>
+      <w:pPr>
+        <w:rPr>
+          <w:lang w:val="es-MX"/>
+        </w:rPr>
+      </w:pPr>
+    </w:p>
+    <w:p>
+      <w:pPr>
+        <w:rPr>
+          <w:lang w:val="es-MX"/>
+        </w:rPr>
+      </w:pPr>
+      <w:r>
+        <w:rPr>
+          <w:lang w:val="es-MX"/>
+        </w:rPr>
+        <w:t>necesito leer el archivo de texto y coger los datos almacenados en horario y hacer una matriz de caracteres que la llamare horario1 que son los horarios de clase con acompañamiento del profesor, necesito encontrar alguna forma o método para que la matriz horario1 se almacene de la siguiente forma:</w:t>
+      </w:r>
+    </w:p>
+    <w:p>
+      <w:pPr>
+        <w:rPr>
+          <w:lang w:val="es-MX"/>
+        </w:rPr>
+      </w:pPr>
+    </w:p>
+    <w:p>
+      <w:pPr>
+        <w:rPr>
+          <w:lang w:val="es-MX"/>
+        </w:rPr>
+      </w:pPr>
+    </w:p>
+    <w:p>
+      <w:pPr>
+        <w:rPr>
+          <w:lang w:val="es-MX"/>
+        </w:rPr>
+      </w:pPr>
+    </w:p>
+    <w:p>
+      <w:pPr>
+        <w:rPr>
+          <w:lang w:val="es-MX"/>
+        </w:rPr>
+      </w:pPr>
+    </w:p>
+    <w:p>
+      <w:pPr>
+        <w:rPr>
+          <w:lang w:val="es-MX"/>
+        </w:rPr>
+      </w:pPr>
+      <w:r>
+        <w:rPr>
+          <w:lang w:val="es-MX"/>
+        </w:rPr>
+        <w:t>Horario1:</w:t>
+      </w:r>
+    </w:p>
+    <w:p>
+      <w:pPr>
+        <w:rPr>
+          <w:lang w:val="es-MX"/>
+        </w:rPr>
+      </w:pPr>
+      <w:r>
+        <w:rPr>
+          <w:lang w:val="es-MX"/>
+        </w:rPr>
+        <w:t>0                    0              0           0              0</w:t>
+      </w:r>
+    </w:p>
+    <w:p>
+      <w:pPr>
+        <w:tabs>
+          <w:tab w:val="left" w:pos="2565"/>
+        </w:tabs>
+        <w:rPr>
+          <w:lang w:val="es-MX"/>
+        </w:rPr>
+      </w:pPr>
+      <w:r>
+        <w:rPr>
+          <w:highlight w:val="yellow"/>
+          <w:lang w:val="es-MX"/>
+        </w:rPr>
+        <w:t>L8-10</w:t>
+      </w:r>
+      <w:r>
+        <w:rPr>
+          <w:lang w:val="es-MX"/>
+        </w:rPr>
+        <w:t xml:space="preserve">             0             0</w:t>
+      </w:r>
+      <w:r>
+        <w:rPr>
+          <w:lang w:val="es-MX"/>
+        </w:rPr>
+        <w:tab/>
+        <w:t>0              0</w:t>
+      </w:r>
+    </w:p>
+    <w:p>
+      <w:pPr>
+        <w:tabs>
+          <w:tab w:val="left" w:pos="2565"/>
+        </w:tabs>
+        <w:rPr>
+          <w:lang w:val="es-MX"/>
+        </w:rPr>
+      </w:pPr>
+      <w:r>
+        <w:rPr>
+          <w:highlight w:val="yellow"/>
+          <w:lang w:val="es-MX"/>
+        </w:rPr>
+        <w:t>0              M10-12</w:t>
+      </w:r>
+      <w:r>
+        <w:rPr>
+          <w:lang w:val="es-MX"/>
+        </w:rPr>
+        <w:t xml:space="preserve">        0</w:t>
+      </w:r>
+      <w:r>
+        <w:rPr>
+          <w:lang w:val="es-MX"/>
+        </w:rPr>
+        <w:tab/>
+      </w:r>
+      <w:r>
+        <w:rPr>
+          <w:lang w:val="es-MX"/>
+        </w:rPr>
+        <w:t xml:space="preserve">0               </w:t>
+      </w:r>
+      <w:r>
+        <w:rPr>
+          <w:highlight w:val="yellow"/>
+          <w:lang w:val="es-MX"/>
+        </w:rPr>
+        <w:t>V10-12</w:t>
+      </w:r>
+    </w:p>
+    <w:p>
+      <w:pPr>
+        <w:tabs>
+          <w:tab w:val="left" w:pos="3465"/>
+        </w:tabs>
+        <w:rPr>
+          <w:lang w:val="es-MX"/>
+        </w:rPr>
+      </w:pPr>
+      <w:r>
+        <w:rPr>
+          <w:lang w:val="es-MX"/>
+        </w:rPr>
+        <w:t>0                   0               0            0</w:t>
+      </w:r>
+      <w:r>
+        <w:rPr>
+          <w:lang w:val="es-MX"/>
+        </w:rPr>
+        <w:tab/>
+        <w:t>0</w:t>
+      </w:r>
+    </w:p>
+    <w:p>
+      <w:pPr>
+        <w:tabs>
+          <w:tab w:val="left" w:pos="2685"/>
+          <w:tab w:val="left" w:pos="3465"/>
+        </w:tabs>
+        <w:rPr>
+          <w:lang w:val="es-MX"/>
+        </w:rPr>
+      </w:pPr>
+      <w:r>
+        <w:rPr>
+          <w:lang w:val="es-MX"/>
+        </w:rPr>
+        <w:t>0                   0               0</w:t>
+      </w:r>
+      <w:r>
+        <w:rPr>
+          <w:lang w:val="es-MX"/>
+        </w:rPr>
+        <w:tab/>
+      </w:r>
+      <w:r>
+        <w:rPr>
+          <w:highlight w:val="yellow"/>
+          <w:lang w:val="es-MX"/>
+        </w:rPr>
+        <w:t>J2-4</w:t>
+      </w:r>
+      <w:r>
+        <w:rPr>
+          <w:lang w:val="es-MX"/>
+        </w:rPr>
+        <w:tab/>
+        <w:t>0</w:t>
+      </w:r>
+    </w:p>
+    <w:p>
+      <w:pPr>
+        <w:tabs>
+          <w:tab w:val="left" w:pos="2685"/>
+          <w:tab w:val="left" w:pos="3465"/>
+        </w:tabs>
+        <w:rPr>
+          <w:lang w:val="es-MX"/>
+        </w:rPr>
+      </w:pPr>
+      <w:r>
+        <w:rPr>
+          <w:lang w:val="es-MX"/>
+        </w:rPr>
+        <w:t>0                    0              0</w:t>
+      </w:r>
+      <w:r>
+        <w:rPr>
+          <w:lang w:val="es-MX"/>
+        </w:rPr>
+        <w:tab/>
+        <w:t>0</w:t>
+      </w:r>
+      <w:r>
+        <w:rPr>
+          <w:lang w:val="es-MX"/>
+        </w:rPr>
+        <w:tab/>
+        <w:t>0</w:t>
+      </w:r>
+    </w:p>
+    <w:p>
+      <w:pPr>
+        <w:tabs>
+          <w:tab w:val="left" w:pos="2685"/>
+          <w:tab w:val="left" w:pos="3465"/>
+        </w:tabs>
+        <w:rPr>
+          <w:lang w:val="es-MX"/>
+        </w:rPr>
+      </w:pPr>
+    </w:p>
+    <w:p>
+      <w:pPr>
+        <w:tabs>
+          <w:tab w:val="left" w:pos="2685"/>
+          <w:tab w:val="left" w:pos="3465"/>
+        </w:tabs>
+        <w:rPr>
+          <w:lang w:val="es-MX"/>
+        </w:rPr>
+      </w:pPr>
+      <w:r>
+        <w:rPr>
+          <w:lang w:val="es-MX"/>
+        </w:rPr>
+        <w:lastRenderedPageBreak/>
+        <w:t>Luego necesito crear una matriz de caracteres llamada horario2 que tiene todos los horarios disponibles de estudio en la semana.</w:t>
+      </w:r>
+    </w:p>
+    <w:p>
+      <w:pPr>
+        <w:tabs>
+          <w:tab w:val="left" w:pos="2685"/>
+          <w:tab w:val="left" w:pos="3465"/>
+        </w:tabs>
+        <w:rPr>
+          <w:lang w:val="es-MX"/>
+        </w:rPr>
+      </w:pPr>
+      <w:r>
+        <w:rPr>
+          <w:lang w:val="es-MX"/>
+        </w:rPr>
+        <w:t>Horario2:</w:t>
+      </w:r>
+    </w:p>
+    <w:p>
+      <w:pPr>
+        <w:rPr>
+          <w:lang w:val="es-MX"/>
+        </w:rPr>
+      </w:pPr>
+      <w:r>
+        <w:rPr>
+          <w:lang w:val="es-MX"/>
+        </w:rPr>
+        <w:t>L6-8                  M6-8              W6-8               J6-8             V6-8</w:t>
+      </w:r>
+    </w:p>
+    <w:p>
+      <w:pPr>
+        <w:tabs>
+          <w:tab w:val="left" w:pos="2565"/>
+          <w:tab w:val="left" w:pos="4770"/>
+        </w:tabs>
+        <w:rPr>
+          <w:lang w:val="es-MX"/>
+        </w:rPr>
+      </w:pPr>
+      <w:r>
+        <w:rPr>
+          <w:highlight w:val="yellow"/>
+          <w:lang w:val="es-MX"/>
+        </w:rPr>
+        <w:t>L8-10</w:t>
+      </w:r>
+      <w:r>
+        <w:rPr>
+          <w:lang w:val="es-MX"/>
+        </w:rPr>
+        <w:t xml:space="preserve">                M8-10            W8-10             J8-10          V8-10</w:t>
+      </w:r>
+    </w:p>
+    <w:p>
+      <w:pPr>
+        <w:tabs>
+          <w:tab w:val="left" w:pos="2565"/>
+        </w:tabs>
+        <w:rPr>
+          <w:lang w:val="es-MX"/>
+        </w:rPr>
+      </w:pPr>
+      <w:r>
+        <w:rPr>
+          <w:lang w:val="es-MX"/>
+        </w:rPr>
+        <w:t xml:space="preserve">L10-12              </w:t>
+      </w:r>
+      <w:r>
+        <w:rPr>
+          <w:highlight w:val="yellow"/>
+          <w:lang w:val="es-MX"/>
+        </w:rPr>
+        <w:t>M10-12</w:t>
+      </w:r>
+      <w:r>
+        <w:rPr>
+          <w:lang w:val="es-MX"/>
+        </w:rPr>
+        <w:t xml:space="preserve">          W10-12          J10-12         </w:t>
+      </w:r>
+      <w:r>
+        <w:rPr>
+          <w:highlight w:val="yellow"/>
+          <w:lang w:val="es-MX"/>
+        </w:rPr>
+        <w:t>V10-12</w:t>
+      </w:r>
+    </w:p>
+    <w:p>
+      <w:pPr>
+        <w:tabs>
+          <w:tab w:val="left" w:pos="3465"/>
+        </w:tabs>
+        <w:rPr>
+          <w:lang w:val="es-MX"/>
+        </w:rPr>
+      </w:pPr>
+      <w:r>
+        <w:rPr>
+          <w:lang w:val="es-MX"/>
+        </w:rPr>
+        <w:t>L12-2                 M12-2            W12-2            J12-2</w:t>
+      </w:r>
+      <w:r>
+        <w:rPr>
+          <w:lang w:val="es-MX"/>
+        </w:rPr>
+        <w:tab/>
+        <w:t xml:space="preserve">          V12-2</w:t>
+      </w:r>
+    </w:p>
+    <w:p>
+      <w:pPr>
+        <w:tabs>
+          <w:tab w:val="left" w:pos="2685"/>
+          <w:tab w:val="left" w:pos="3465"/>
+          <w:tab w:val="left" w:pos="4800"/>
+        </w:tabs>
+        <w:rPr>
+          <w:lang w:val="es-MX"/>
+        </w:rPr>
+      </w:pPr>
+      <w:r>
+        <w:rPr>
+          <w:lang w:val="es-MX"/>
+        </w:rPr>
+        <w:t>L2-4                   M2-4               W2-4</w:t>
+      </w:r>
+      <w:r>
+        <w:rPr>
+          <w:lang w:val="es-MX"/>
+        </w:rPr>
+        <w:tab/>
+        <w:t xml:space="preserve">      </w:t>
+      </w:r>
+      <w:r>
+        <w:rPr>
+          <w:highlight w:val="yellow"/>
+          <w:lang w:val="es-MX"/>
+        </w:rPr>
+        <w:t>J2-4</w:t>
+      </w:r>
+      <w:r>
+        <w:rPr>
+          <w:lang w:val="es-MX"/>
+        </w:rPr>
+        <w:tab/>
+        <w:t>V2-4</w:t>
+      </w:r>
+    </w:p>
+    <w:p>
+      <w:pPr>
+        <w:tabs>
+          <w:tab w:val="left" w:pos="2685"/>
+          <w:tab w:val="left" w:pos="3465"/>
+          <w:tab w:val="left" w:pos="4800"/>
+        </w:tabs>
+        <w:rPr>
+          <w:lang w:val="es-MX"/>
+        </w:rPr>
+      </w:pPr>
+      <w:r>
+        <w:rPr>
+          <w:lang w:val="es-MX"/>
+        </w:rPr>
+        <w:t>L4-6                    M4-6               W4-6</w:t>
+      </w:r>
+      <w:r>
+        <w:rPr>
+          <w:lang w:val="es-MX"/>
+        </w:rPr>
+        <w:tab/>
+        <w:t xml:space="preserve">      J4-6</w:t>
+      </w:r>
+      <w:r>
+        <w:rPr>
+          <w:lang w:val="es-MX"/>
+        </w:rPr>
+        <w:tab/>
+        <w:t>V4-6</w:t>
+      </w:r>
+    </w:p>
+    <w:p>
+      <w:pPr>
+        <w:tabs>
+          <w:tab w:val="left" w:pos="2685"/>
+          <w:tab w:val="left" w:pos="3465"/>
+        </w:tabs>
+        <w:rPr>
+          <w:lang w:val="es-MX"/>
+        </w:rPr>
+      </w:pPr>
+    </w:p>
+    <w:p>
+      <w:pPr>
+        <w:rPr>
+          <w:lang w:val="es-MX"/>
+        </w:rPr>
+      </w:pPr>
+      <w:r>
+        <w:rPr>
+          <w:lang w:val="es-MX"/>
+        </w:rPr>
+        <w:t>Luego necesito una función que compare las matrices horario1 y horario2</w:t>
+      </w:r>
+      <w:r>
+        <w:rPr>
+          <w:lang w:val="es-MX"/>
+        </w:rPr>
+        <w:t xml:space="preserve"> </w:t>
+      </w:r>
+      <w:r>
+        <w:rPr>
+          <w:lang w:val="es-MX"/>
+        </w:rPr>
+        <w:t>y una matriz horario3</w:t>
+      </w:r>
+    </w:p>
+    <w:p>
+      <w:pPr>
+        <w:rPr>
+          <w:lang w:val="es-MX"/>
+        </w:rPr>
+      </w:pPr>
+      <w:r>
+        <w:rPr>
+          <w:lang w:val="es-MX"/>
+        </w:rPr>
+        <w:t>Que es donde se va almacenar los horarios disponibles para estudio independiente, en el caso donde las horas de la matriz horario1 y horario2 se crucen se tiene que almacenar en la matriz horarios3 un cero o dejar esa poción vacía y de esta forma se obtendrá el horario disponible en donde el estudiante podrá estudiar las materias de forma independiente.</w:t>
+      </w:r>
+    </w:p>
+    <w:p>
+      <w:pPr>
+        <w:rPr>
+          <w:lang w:val="es-MX"/>
+        </w:rPr>
+      </w:pPr>
+      <w:r>
+        <w:rPr>
+          <w:lang w:val="es-MX"/>
+        </w:rPr>
+        <w:t>Horario3:</w:t>
+      </w:r>
+    </w:p>
+    <w:p>
+      <w:pPr>
+        <w:rPr>
+          <w:lang w:val="es-MX"/>
+        </w:rPr>
+      </w:pPr>
+      <w:r>
+        <w:rPr>
+          <w:lang w:val="es-MX"/>
+        </w:rPr>
+        <w:t>L6-8                  M6-8              W6-8               J6-8             V6-8</w:t>
+      </w:r>
+    </w:p>
+    <w:p>
+      <w:pPr>
+        <w:tabs>
+          <w:tab w:val="left" w:pos="2565"/>
+          <w:tab w:val="left" w:pos="4770"/>
+        </w:tabs>
+        <w:rPr>
+          <w:lang w:val="es-MX"/>
+        </w:rPr>
+      </w:pPr>
+      <w:r>
+        <w:rPr>
+          <w:lang w:val="es-MX"/>
+        </w:rPr>
+        <w:t>0                       M8-10            W8-10             J8-10          V8-10</w:t>
+      </w:r>
+    </w:p>
+    <w:p>
+      <w:pPr>
+        <w:tabs>
+          <w:tab w:val="left" w:pos="2565"/>
+        </w:tabs>
+        <w:rPr>
+          <w:lang w:val="es-MX"/>
+        </w:rPr>
+      </w:pPr>
+      <w:r>
+        <w:rPr>
+          <w:lang w:val="es-MX"/>
+        </w:rPr>
+        <w:t>L10-12              0                       W10-12          J10-12         0</w:t>
+      </w:r>
+    </w:p>
+    <w:p>
+      <w:pPr>
+        <w:tabs>
+          <w:tab w:val="left" w:pos="3465"/>
+        </w:tabs>
+        <w:rPr>
+          <w:lang w:val="es-MX"/>
+        </w:rPr>
+      </w:pPr>
+      <w:r>
+        <w:rPr>
+          <w:lang w:val="es-MX"/>
+        </w:rPr>
+        <w:t>L12-2                 M12-2            W12-2            J12-2</w:t>
+      </w:r>
+      <w:r>
+        <w:rPr>
+          <w:lang w:val="es-MX"/>
+        </w:rPr>
+        <w:tab/>
+        <w:t xml:space="preserve">          V12-2</w:t>
+      </w:r>
+    </w:p>
+    <w:p>
+      <w:pPr>
+        <w:tabs>
+          <w:tab w:val="left" w:pos="2685"/>
+          <w:tab w:val="left" w:pos="3465"/>
+          <w:tab w:val="left" w:pos="4800"/>
+        </w:tabs>
+        <w:rPr>
+          <w:lang w:val="es-MX"/>
+        </w:rPr>
+      </w:pPr>
+      <w:r>
+        <w:rPr>
+          <w:lang w:val="es-MX"/>
+        </w:rPr>
+        <w:t>L2-4                   M2-4               W2-4</w:t>
+      </w:r>
+      <w:r>
+        <w:rPr>
+          <w:lang w:val="es-MX"/>
+        </w:rPr>
+        <w:tab/>
+        <w:t xml:space="preserve">      0</w:t>
+      </w:r>
+      <w:r>
+        <w:rPr>
+          <w:lang w:val="es-MX"/>
+        </w:rPr>
+        <w:tab/>
+        <w:t>V2-4</w:t>
+      </w:r>
+    </w:p>
+    <w:p>
+      <w:pPr>
+        <w:tabs>
+          <w:tab w:val="left" w:pos="2685"/>
+          <w:tab w:val="left" w:pos="3465"/>
+          <w:tab w:val="left" w:pos="4800"/>
+        </w:tabs>
+        <w:rPr>
+          <w:lang w:val="es-MX"/>
+        </w:rPr>
+      </w:pPr>
+      <w:r>
+        <w:rPr>
+          <w:lang w:val="es-MX"/>
+        </w:rPr>
+        <w:t>L4-6                    M4-6               W4-6</w:t>
+      </w:r>
+      <w:r>
+        <w:rPr>
+          <w:lang w:val="es-MX"/>
+        </w:rPr>
+        <w:tab/>
+        <w:t xml:space="preserve">      J4-6</w:t>
+      </w:r>
+      <w:r>
+        <w:rPr>
+          <w:lang w:val="es-MX"/>
+        </w:rPr>
+        <w:tab/>
+        <w:t>V4-6</w:t>
+      </w:r>
+    </w:p>
+    <w:p>
+      <w:pPr>
+        <w:rPr>
+          <w:lang w:val="es-MX"/>
+        </w:rPr>
+      </w:pPr>
+    </w:p>
+    <w:p>
+      <w:pPr>
+        <w:rPr>
+          <w:lang w:val="es-MX"/>
+        </w:rPr>
+      </w:pPr>
+    </w:p>
+    <w:p>
+      <w:pPr>
+        <w:rPr>
+          <w:lang w:val="es-MX"/>
+        </w:rPr>
+      </w:pPr>
+    </w:p>
+    <w:p>
+      <w:pPr>
+        <w:rPr>
+          <w:lang w:val="es-MX"/>
+        </w:rPr>
+      </w:pPr>
+    </w:p>
+    <w:p>
+      <w:pPr>
+        <w:rPr>
+          <w:lang w:val="es-MX"/>
+        </w:rPr>
+      </w:pPr>
+      <w:r>
+        <w:rPr>
+          <w:lang w:val="es-MX"/>
+        </w:rPr>
+        <w:t xml:space="preserve">Claro faltan </w:t>
+      </w:r>
+      <w:r>
+        <w:rPr>
+          <w:lang w:val="es-MX"/>
+        </w:rPr>
+        <w:t>más</w:t>
+      </w:r>
+      <w:r>
+        <w:rPr>
+          <w:lang w:val="es-MX"/>
+        </w:rPr>
+        <w:t xml:space="preserve"> condiciones ya que tengo que tener en cuenta los créditos de las materias para obtener las horas semanales que tiene que estudiar el estudiante para no perder la materia.</w:t>
+      </w:r>
+    </w:p>
+    <w:p>
+      <w:pPr>
+        <w:rPr>
+          <w:lang w:val="es-MX"/>
+        </w:rPr>
+      </w:pPr>
+    </w:p>
+    <w:p>
+      <w:pPr>
+        <w:rPr>
+          <w:lang w:val="es-MX"/>
+        </w:rPr>
+      </w:pPr>
+    </w:p>
+    <w:p>
+      <w:pPr>
+        <w:rPr>
+          <w:lang w:val="es-MX"/>
+        </w:rPr>
+      </w:pPr>
+    </w:p>
+    <w:p>
+      <w:pPr>
+        <w:rPr>
+          <w:lang w:val="es-MX"/>
+        </w:rPr>
+      </w:pPr>
+      <w:r>
+        <w:rPr>
+          <w:lang w:val="es-MX"/>
+        </w:rPr>
+        <w:lastRenderedPageBreak/>
         <w:t>Funciones secundarias:</w:t>
       </w:r>
     </w:p>
@@ -1523,7 +2417,6 @@
         <w:rPr>
           <w:lang w:val="es-MX"/>
         </w:rPr>
-        <w:lastRenderedPageBreak/>
         <w:t>Debo crear una función que me convierta los caracteres a enteros y viceversa para hacer los cálculos de los horarios</w:t>
       </w:r>
     </w:p>
@@ -1556,11 +2449,25 @@
           <w:lang w:val="es-MX"/>
         </w:rPr>
       </w:pPr>
+      <w:proofErr w:type="gramStart"/>
       <w:r>
         <w:rPr>
           <w:lang w:val="es-MX"/>
         </w:rPr>
         <w:t>.</w:t>
+      </w:r>
+      <w:r>
+        <w:rPr>
+          <w:lang w:val="es-MX"/>
+        </w:rPr>
+        <w:t>debo</w:t>
+      </w:r>
+      <w:proofErr w:type="gramEnd"/>
+      <w:r>
+        <w:rPr>
+          <w:lang w:val="es-MX"/>
+        </w:rPr>
+        <w:t xml:space="preserve"> crear una función para calcular la longitud de una cadena de caracteres</w:t>
       </w:r>
     </w:p>
     <w:p>
@@ -1659,12 +2566,11 @@
       <w:r>
         <w:rPr>
           <w:noProof/>
-          <w:lang w:val="es-MX"/>
         </w:rPr>
         <mc:AlternateContent>
           <mc:Choice Requires="wps">
             <w:drawing>
-              <wp:anchor distT="0" distB="0" distL="114300" distR="114300" simplePos="0" relativeHeight="251659264" behindDoc="0" locked="0" layoutInCell="1" allowOverlap="1" wp14:anchorId="65F47441" wp14:editId="72784DC0">
+              <wp:anchor distT="0" distB="0" distL="114300" distR="114300" simplePos="0" relativeHeight="251659264" behindDoc="0" locked="0" layoutInCell="1" allowOverlap="1" wp14:anchorId="4F9D32A6" wp14:editId="4A50F15A">
                 <wp:simplePos x="0" y="0"/>
                 <wp:positionH relativeFrom="column">
                   <wp:posOffset>462915</wp:posOffset>
@@ -1673,14 +2579,18 @@
                   <wp:posOffset>69215</wp:posOffset>
                 </wp:positionV>
                 <wp:extent cx="2209800" cy="1304925"/>
-                <wp:effectExtent l="0" t="0" r="19050" b="28575"/>
+                <wp:effectExtent l="0" t="0" r="0" b="9525"/>
                 <wp:wrapNone/>
-                <wp:docPr id="1" name="Rectángulo 1"/>
-                <wp:cNvGraphicFramePr/>
+                <wp:docPr id="2" name="Rectángulo 1"/>
+                <wp:cNvGraphicFramePr>
+                  <a:graphicFrameLocks xmlns:a="http://schemas.openxmlformats.org/drawingml/2006/main"/>
+                </wp:cNvGraphicFramePr>
                 <a:graphic xmlns:a="http://schemas.openxmlformats.org/drawingml/2006/main">
                   <a:graphicData uri="http://schemas.microsoft.com/office/word/2010/wordprocessingShape">
                     <wps:wsp>
-                      <wps:cNvSpPr/>
+                      <wps:cNvSpPr>
+                        <a:spLocks/>
+                      </wps:cNvSpPr>
                       <wps:spPr>
                         <a:xfrm>
                           <a:off x="0" y="0"/>
@@ -1846,12 +2756,19 @@
                     </wps:wsp>
                   </a:graphicData>
                 </a:graphic>
+                <wp14:sizeRelH relativeFrom="page">
+                  <wp14:pctWidth>0</wp14:pctWidth>
+                </wp14:sizeRelH>
+                <wp14:sizeRelV relativeFrom="page">
+                  <wp14:pctHeight>0</wp14:pctHeight>
+                </wp14:sizeRelV>
               </wp:anchor>
             </w:drawing>
           </mc:Choice>
           <mc:Fallback>
             <w:pict>
-              <v:rect w14:anchorId="65F47441" id="Rectángulo 1" o:spid="_x0000_s1026" style="position:absolute;left:0;text-align:left;margin-left:36.45pt;margin-top:5.45pt;width:174pt;height:102.75pt;z-index:251659264;visibility:visible;mso-wrap-style:square;mso-wrap-distance-left:9pt;mso-wrap-distance-top:0;mso-wrap-distance-right:9pt;mso-wrap-distance-bottom:0;mso-position-horizontal:absolute;mso-position-horizontal-relative:text;mso-position-vertical:absolute;mso-position-vertical-relative:text;v-text-anchor:middle" o:gfxdata="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" fillcolor="white [3201]" strokecolor="#70ad47 [3209]" strokeweight="1pt">
+              <v:rect w14:anchorId="4F9D32A6" id="Rectángulo 1" o:spid="_x0000_s1026" style="position:absolute;left:0;text-align:left;margin-left:36.45pt;margin-top:5.45pt;width:174pt;height:102.75pt;z-index:251659264;visibility:visible;mso-wrap-style:square;mso-width-percent:0;mso-height-percent:0;mso-wrap-distance-left:9pt;mso-wrap-distance-top:0;mso-wrap-distance-right:9pt;mso-wrap-distance-bottom:0;mso-position-horizontal:absolute;mso-position-horizontal-relative:text;mso-position-vertical:absolute;mso-position-vertical-relative:text;mso-width-percent:0;mso-height-percent:0;mso-width-relative:page;mso-height-relative:page;v-text-anchor:middle" o:gfxdata="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" fillcolor="white [3201]" strokecolor="#70ad47 [3209]" strokeweight="1pt">
+                <v:path arrowok="t"/>
                 <v:textbox>
                   <w:txbxContent>
                     <w:p>
@@ -1892,19 +2809,7 @@
                         <w:rPr>
                           <w:lang w:val="es-MX"/>
                         </w:rPr>
-                        <w:t xml:space="preserve"> ingresar datos o </w:t>
-                      </w:r>
-                      <w:r>
-                        <w:rPr>
-                          <w:lang w:val="es-MX"/>
-                        </w:rPr>
-                        <w:t xml:space="preserve">   </w:t>
-                      </w:r>
-                      <w:r>
-                        <w:rPr>
-                          <w:lang w:val="es-MX"/>
-                        </w:rPr>
-                        <w:t>información</w:t>
+                        <w:t xml:space="preserve"> ingresar datos o    información</w:t>
                       </w:r>
                     </w:p>
                     <w:p>
@@ -1926,13 +2831,7 @@
                         <w:rPr>
                           <w:lang w:val="es-MX"/>
                         </w:rPr>
-                        <w:t xml:space="preserve"> </w:t>
-                      </w:r>
-                      <w:r>
-                        <w:rPr>
-                          <w:lang w:val="es-MX"/>
-                        </w:rPr>
-                        <w:t>mostrar informacion</w:t>
+                        <w:t xml:space="preserve"> mostrar informacion</w:t>
                       </w:r>
                     </w:p>
                     <w:p>
@@ -1954,13 +2853,7 @@
                         <w:rPr>
                           <w:lang w:val="es-MX"/>
                         </w:rPr>
-                        <w:t xml:space="preserve"> </w:t>
-                      </w:r>
-                      <w:r>
-                        <w:rPr>
-                          <w:lang w:val="es-MX"/>
-                        </w:rPr>
-                        <w:t xml:space="preserve">gestionar </w:t>
+                        <w:t xml:space="preserve"> gestionar </w:t>
                       </w:r>
                       <w:r>
                         <w:rPr>
@@ -2129,6 +3022,255 @@
         </w:rPr>
       </w:pPr>
     </w:p>
+    <w:p>
+      <w:pPr>
+        <w:rPr>
+          <w:lang w:val="es-MX"/>
+        </w:rPr>
+      </w:pPr>
+    </w:p>
+    <w:p>
+      <w:pPr>
+        <w:rPr>
+          <w:lang w:val="es-MX"/>
+        </w:rPr>
+      </w:pPr>
+    </w:p>
+    <w:p>
+      <w:pPr>
+        <w:rPr>
+          <w:lang w:val="es-MX"/>
+        </w:rPr>
+      </w:pPr>
+    </w:p>
+    <w:p>
+      <w:pPr>
+        <w:rPr>
+          <w:lang w:val="es-MX"/>
+        </w:rPr>
+      </w:pPr>
+    </w:p>
+    <w:p>
+      <w:pPr>
+        <w:rPr>
+          <w:lang w:val="es-MX"/>
+        </w:rPr>
+      </w:pPr>
+    </w:p>
+    <w:p>
+      <w:pPr>
+        <w:rPr>
+          <w:lang w:val="es-MX"/>
+        </w:rPr>
+      </w:pPr>
+    </w:p>
+    <w:p>
+      <w:pPr>
+        <w:tabs>
+          <w:tab w:val="left" w:pos="2685"/>
+          <w:tab w:val="left" w:pos="3465"/>
+        </w:tabs>
+        <w:rPr>
+          <w:lang w:val="es-MX"/>
+        </w:rPr>
+      </w:pPr>
+    </w:p>
+    <w:p>
+      <w:pPr>
+        <w:tabs>
+          <w:tab w:val="left" w:pos="2685"/>
+          <w:tab w:val="left" w:pos="3465"/>
+        </w:tabs>
+        <w:rPr>
+          <w:lang w:val="es-MX"/>
+        </w:rPr>
+      </w:pPr>
+    </w:p>
+    <w:p>
+      <w:pPr>
+        <w:tabs>
+          <w:tab w:val="left" w:pos="2685"/>
+          <w:tab w:val="left" w:pos="3465"/>
+        </w:tabs>
+        <w:rPr>
+          <w:lang w:val="es-MX"/>
+        </w:rPr>
+      </w:pPr>
+    </w:p>
+    <w:p>
+      <w:pPr>
+        <w:tabs>
+          <w:tab w:val="left" w:pos="2685"/>
+          <w:tab w:val="left" w:pos="3465"/>
+        </w:tabs>
+        <w:rPr>
+          <w:lang w:val="es-MX"/>
+        </w:rPr>
+      </w:pPr>
+      <w:r>
+        <w:rPr>
+          <w:lang w:val="es-MX"/>
+        </w:rPr>
+        <w:lastRenderedPageBreak/>
+        <w:t>ahhhhhahhhhhhhhhhhhhhhhhhhhhhhhhhhhhhhhhhhhhhhhhhhhhhhhhhhhhhhhhhhhhh</w:t>
+      </w:r>
+    </w:p>
+    <w:p>
+      <w:pPr>
+        <w:tabs>
+          <w:tab w:val="left" w:pos="2685"/>
+          <w:tab w:val="left" w:pos="3465"/>
+        </w:tabs>
+        <w:rPr>
+          <w:lang w:val="es-MX"/>
+        </w:rPr>
+      </w:pPr>
+    </w:p>
+    <w:p>
+      <w:pPr>
+        <w:tabs>
+          <w:tab w:val="left" w:pos="2685"/>
+          <w:tab w:val="left" w:pos="3465"/>
+        </w:tabs>
+        <w:rPr>
+          <w:lang w:val="es-MX"/>
+        </w:rPr>
+      </w:pPr>
+    </w:p>
+    <w:p>
+      <w:pPr>
+        <w:tabs>
+          <w:tab w:val="left" w:pos="2685"/>
+          <w:tab w:val="left" w:pos="3465"/>
+        </w:tabs>
+        <w:rPr>
+          <w:lang w:val="es-MX"/>
+        </w:rPr>
+      </w:pPr>
+    </w:p>
+    <w:p>
+      <w:pPr>
+        <w:rPr>
+          <w:lang w:val="es-MX"/>
+        </w:rPr>
+      </w:pPr>
+      <w:r>
+        <w:rPr>
+          <w:lang w:val="es-MX"/>
+        </w:rPr>
+        <w:t xml:space="preserve">) el usuario podrá ingresar toda la </w:t>
+      </w:r>
+      <w:proofErr w:type="spellStart"/>
+      <w:r>
+        <w:rPr>
+          <w:lang w:val="es-MX"/>
+        </w:rPr>
+        <w:t>informacion</w:t>
+      </w:r>
+      <w:proofErr w:type="spellEnd"/>
+      <w:r>
+        <w:rPr>
+          <w:lang w:val="es-MX"/>
+        </w:rPr>
+        <w:t xml:space="preserve"> relacionada con la materia como su      código, nombre, horarios etc.</w:t>
+      </w:r>
+    </w:p>
+    <w:p>
+      <w:pPr>
+        <w:rPr>
+          <w:lang w:val="es-MX"/>
+        </w:rPr>
+      </w:pPr>
+      <w:r>
+        <w:rPr>
+          <w:lang w:val="es-MX"/>
+        </w:rPr>
+        <w:t xml:space="preserve">2) el usuario podrá ver toda la </w:t>
+      </w:r>
+      <w:proofErr w:type="spellStart"/>
+      <w:r>
+        <w:rPr>
+          <w:lang w:val="es-MX"/>
+        </w:rPr>
+        <w:t>informacion</w:t>
+      </w:r>
+      <w:proofErr w:type="spellEnd"/>
+      <w:r>
+        <w:rPr>
+          <w:lang w:val="es-MX"/>
+        </w:rPr>
+        <w:t xml:space="preserve"> almacenada en la base de datos</w:t>
+      </w:r>
+    </w:p>
+    <w:p>
+      <w:pPr>
+        <w:rPr>
+          <w:lang w:val="es-MX"/>
+        </w:rPr>
+      </w:pPr>
+      <w:r>
+        <w:rPr>
+          <w:lang w:val="es-MX"/>
+        </w:rPr>
+        <w:t>3) el usuario podrá ver los horarios disponibles para estudiar las materias</w:t>
+      </w:r>
+    </w:p>
+    <w:p>
+      <w:pPr>
+        <w:rPr>
+          <w:lang w:val="es-MX"/>
+        </w:rPr>
+      </w:pPr>
+      <w:r>
+        <w:rPr>
+          <w:lang w:val="es-MX"/>
+        </w:rPr>
+        <w:t>4) el usuario saldrá de la base de datos</w:t>
+      </w:r>
+    </w:p>
+    <w:p>
+      <w:pPr>
+        <w:rPr>
+          <w:lang w:val="es-MX"/>
+        </w:rPr>
+      </w:pPr>
+    </w:p>
+    <w:p>
+      <w:pPr>
+        <w:tabs>
+          <w:tab w:val="left" w:pos="2685"/>
+          <w:tab w:val="left" w:pos="3465"/>
+        </w:tabs>
+        <w:rPr>
+          <w:lang w:val="es-MX"/>
+        </w:rPr>
+      </w:pPr>
+      <w:proofErr w:type="spellStart"/>
+      <w:proofErr w:type="gramStart"/>
+      <w:r>
+        <w:rPr>
+          <w:highlight w:val="yellow"/>
+          <w:lang w:val="es-MX"/>
+        </w:rPr>
+        <w:t>Fderhjjkkjllññ</w:t>
+      </w:r>
+      <w:proofErr w:type="spellEnd"/>
+      <w:r>
+        <w:rPr>
+          <w:highlight w:val="yellow"/>
+          <w:lang w:val="es-MX"/>
+        </w:rPr>
+        <w:t>{</w:t>
+      </w:r>
+      <w:proofErr w:type="gramEnd"/>
+      <w:r>
+        <w:rPr>
+          <w:highlight w:val="yellow"/>
+          <w:lang w:val="es-MX"/>
+        </w:rPr>
+        <w:t>{</w:t>
+      </w:r>
+    </w:p>
     <w:sectPr>
       <w:pgSz w:w="12240" w:h="15840"/>
       <w:pgMar w:top="1417" w:right="1701" w:bottom="1417" w:left="1701" w:header="708" w:footer="708" w:gutter="0"/>
@@ -2144,7 +3286,7 @@
   <w:abstractNum w:abstractNumId="0" w15:restartNumberingAfterBreak="0">
     <w:nsid w:val="65C61902"/>
     <w:multiLevelType w:val="hybridMultilevel"/>
-    <w:tmpl w:val="0464ABD4"/>
+    <w:tmpl w:val="6B2AA7D8"/>
     <w:lvl w:ilvl="0" w:tplc="240A0001">
       <w:start w:val="1"/>
       <w:numFmt w:val="bullet"/>

</xml_diff>